<commit_message>
Doc: Se modifico la introducción del plan de proyecto
</commit_message>
<xml_diff>
--- a/Etapa de elaboración/Iteración 1/Plan de estimación/Plan de Estimación_Vesta Risk Manager_T-Code.docx
+++ b/Etapa de elaboración/Iteración 1/Plan de estimación/Plan de Estimación_Vesta Risk Manager_T-Code.docx
@@ -573,6 +573,7 @@
         <w:rPr>
           <w:noProof/>
         </w:rPr>
+        <w:lastRenderedPageBreak/>
         <mc:AlternateContent>
           <mc:Choice Requires="wps">
             <w:drawing>
@@ -914,6 +915,7 @@
         </w:tabs>
       </w:pPr>
       <w:r>
+        <w:lastRenderedPageBreak/>
         <w:t>Tabla de contenido</w:t>
       </w:r>
     </w:p>
@@ -2187,7 +2189,31 @@
         <w:ind w:left="0" w:firstLine="0"/>
       </w:pPr>
       <w:r>
-        <w:t>Puntos de función de casos de uso consiste en evaluar la complejidad de un sistema de software por medio de una técnica en la que se le asigna una cantidad de puntos de peso, que califican diferentes elementos que componen el sistema de software así como algunos factores del entorno, para obtener una aproximación del tiempo requerido y la cantidad de esfuerzo necesario para la implementación del mismo.</w:t>
+        <w:t>La técnica de estimación por p</w:t>
+      </w:r>
+      <w:r>
+        <w:t>untos de casos de uso</w:t>
+      </w:r>
+      <w:r>
+        <w:t>, que será la utilizada para realizar las estimaciones del proyecto,</w:t>
+      </w:r>
+      <w:r>
+        <w:t xml:space="preserve"> consiste en evaluar la complejidad de un sistema de software por medio de </w:t>
+      </w:r>
+      <w:r>
+        <w:t xml:space="preserve">la </w:t>
+      </w:r>
+      <w:r>
+        <w:t>asigna</w:t>
+      </w:r>
+      <w:r>
+        <w:t>ción de</w:t>
+      </w:r>
+      <w:r>
+        <w:t xml:space="preserve"> una cantidad de puntos de peso</w:t>
+      </w:r>
+      <w:r>
+        <w:t xml:space="preserve"> a los diferentes elementos que componen el sistema de software, a los casos de uso y a los factores técnicos y del entorno, con el fin de obtener una aproximación del tiempo y esfuerzo requerido para la implementación del sistema.</w:t>
       </w:r>
     </w:p>
     <w:p>
@@ -2269,7 +2295,13 @@
         <w:pStyle w:val="PSI-Normal"/>
       </w:pPr>
       <w:r>
-        <w:t>Por lo tanto es necesario cuantificar:</w:t>
+        <w:t xml:space="preserve">Por lo </w:t>
+      </w:r>
+      <w:r>
+        <w:t>tanto,</w:t>
+      </w:r>
+      <w:r>
+        <w:t xml:space="preserve"> es necesario cuantificar:</w:t>
       </w:r>
     </w:p>
     <w:p>
@@ -2329,6 +2361,7 @@
         </w:numPr>
       </w:pPr>
       <w:r>
+        <w:lastRenderedPageBreak/>
         <w:t>El nivel de experiencia de los integrantes del proyecto</w:t>
       </w:r>
     </w:p>
@@ -2341,7 +2374,6 @@
         </w:numPr>
       </w:pPr>
       <w:r>
-        <w:lastRenderedPageBreak/>
         <w:t>El tiempo necesario para producir una unidad funcional</w:t>
       </w:r>
     </w:p>
@@ -2353,7 +2385,13 @@
         <w:br/>
       </w:r>
       <w:r>
-        <w:t>En este documento presenta un método de estimación desarrollado por Gustav Karner, perteneciente a Rational Software Corporation, el cual caracteriza la complejidad de un sistema a través de Puntos de Casos de Uso.</w:t>
+        <w:t xml:space="preserve">En este documento </w:t>
+      </w:r>
+      <w:r>
+        <w:t xml:space="preserve">se </w:t>
+      </w:r>
+      <w:r>
+        <w:t>presenta un método de estimación desarrollado por Gustav Karner, perteneciente a Rational Software Corporation, el cual caracteriza la complejidad de un sistema a través de Puntos de Casos de Uso.</w:t>
       </w:r>
     </w:p>
     <w:p>
@@ -2652,6 +2690,9 @@
       <w:pPr>
         <w:spacing w:before="0" w:line="240" w:lineRule="auto"/>
         <w:ind w:left="720"/>
+        <w:rPr>
+          <w:lang w:val="en-US"/>
+        </w:rPr>
       </w:pPr>
       <w:r>
         <w:rPr>
@@ -2660,14 +2701,23 @@
         <w:tab/>
       </w:r>
       <w:r>
+        <w:rPr>
+          <w:lang w:val="en-US"/>
+        </w:rPr>
         <w:t>J. Smith - Rational Software</w:t>
       </w:r>
     </w:p>
     <w:p>
       <w:pPr>
         <w:pStyle w:val="PSI-Normal"/>
-      </w:pPr>
-      <w:r>
+        <w:rPr>
+          <w:lang w:val="en-US"/>
+        </w:rPr>
+      </w:pPr>
+      <w:r>
+        <w:rPr>
+          <w:lang w:val="en-US"/>
+        </w:rPr>
         <w:t>Carroll, 2005; Clemmons, 2006; Karner, 1993; Nageswaran, 2007</w:t>
       </w:r>
     </w:p>
@@ -2675,9 +2725,6 @@
       <w:pPr>
         <w:pStyle w:val="Textoindependiente"/>
         <w:jc w:val="both"/>
-        <w:rPr>
-          <w:lang w:val="es-ES"/>
-        </w:rPr>
       </w:pPr>
     </w:p>
     <w:p>
@@ -3265,7 +3312,13 @@
         <w:ind w:left="0" w:firstLine="0"/>
       </w:pPr>
       <w:r>
-        <w:t>En primer lugar se debe determinar para cada Caso de Uso su tipo: Simple, Promedio o Complejo.</w:t>
+        <w:t xml:space="preserve">En primer </w:t>
+      </w:r>
+      <w:r>
+        <w:t>lugar,</w:t>
+      </w:r>
+      <w:r>
+        <w:t xml:space="preserve"> se debe determinar para cada Caso de Uso su tipo: Simple, Promedio o Complejo.</w:t>
       </w:r>
     </w:p>
     <w:p>
@@ -3337,7 +3390,13 @@
         <w:pStyle w:val="PSI-Normal"/>
       </w:pPr>
       <w:r>
-        <w:t>Se entiende por transacción  a un set atómico de actividades, que deben ejecutarse completamente o no hacerlo en absoluto.</w:t>
+        <w:t xml:space="preserve">Se entiende por </w:t>
+      </w:r>
+      <w:r>
+        <w:t>transacción a</w:t>
+      </w:r>
+      <w:r>
+        <w:t xml:space="preserve"> un set atómico de actividades, que deben ejecutarse completamente o no hacerlo en absoluto.</w:t>
       </w:r>
     </w:p>
     <w:p>
@@ -5094,15 +5153,15 @@
         <w:pStyle w:val="PSI-Normal"/>
       </w:pPr>
       <w:r>
+        <w:t>Se multiplica cada factor por su calificación.</w:t>
+      </w:r>
+    </w:p>
+    <w:p>
+      <w:pPr>
+        <w:pStyle w:val="PSI-Normal"/>
+      </w:pPr>
+      <w:r>
         <w:lastRenderedPageBreak/>
-        <w:t>Se multiplica cada factor por su calificación.</w:t>
-      </w:r>
-    </w:p>
-    <w:p>
-      <w:pPr>
-        <w:pStyle w:val="PSI-Normal"/>
-      </w:pPr>
-      <w:r>
         <w:t>Se suman estos productos para obtener el total TFactor</w:t>
       </w:r>
     </w:p>
@@ -5814,15 +5873,15 @@
         <w:rPr>
           <w:b/>
         </w:rPr>
+        <w:t>Para el factor E5 (Motivación)</w:t>
+      </w:r>
+    </w:p>
+    <w:p>
+      <w:pPr>
+        <w:pStyle w:val="PSI-Normal"/>
+      </w:pPr>
+      <w:r>
         <w:lastRenderedPageBreak/>
-        <w:t>Para el factor E5 (Motivación)</w:t>
-      </w:r>
-    </w:p>
-    <w:p>
-      <w:pPr>
-        <w:pStyle w:val="PSI-Normal"/>
-      </w:pPr>
-      <w:r>
         <w:t>Un puntaje de 0 significa que no hay motivación en el grupo de desarrollo</w:t>
       </w:r>
     </w:p>
@@ -12850,7 +12909,6 @@
     <w:uiPriority w:val="99"/>
     <w:semiHidden/>
     <w:unhideWhenUsed/>
-    <w:qFormat/>
     <w:tblPr>
       <w:tblInd w:w="0" w:type="dxa"/>
       <w:tblCellMar>
@@ -13236,7 +13294,7 @@
       <w:u w:val="single"/>
     </w:rPr>
   </w:style>
-  <w:style w:type="paragraph" w:styleId="TtulodeTDC">
+  <w:style w:type="paragraph" w:customStyle="1" w:styleId="TtulodeTDC">
     <w:name w:val="Título de TDC"/>
     <w:basedOn w:val="Ttulo1"/>
     <w:next w:val="Normal"/>

</xml_diff>

<commit_message>
Doc: Quite el comentario PSI del principio del plan de estimación
</commit_message>
<xml_diff>
--- a/Etapa de elaboración/Iteración 1/Plan de estimación/Plan de Estimación_Vesta Risk Manager_T-Code.docx
+++ b/Etapa de elaboración/Iteración 1/Plan de estimación/Plan de Estimación_Vesta Risk Manager_T-Code.docx
@@ -623,20 +623,29 @@
                           <w:p>
                             <w:pPr>
                               <w:pStyle w:val="PSI-DescripcindelDocumentos"/>
+                              <w:rPr>
+                                <w:color w:val="auto"/>
+                              </w:rPr>
                             </w:pPr>
                             <w:r>
+                              <w:rPr>
+                                <w:color w:val="auto"/>
+                              </w:rPr>
                               <w:t>Una parte importante de la toma de decisiones al comenzar un nuevo proyecto de desarrollo de software está dada por el costo que éste tendrá</w:t>
                             </w:r>
                           </w:p>
                           <w:p>
                             <w:pPr>
                               <w:pStyle w:val="PSI-DescripcindelDocumentos"/>
+                              <w:rPr>
+                                <w:color w:val="auto"/>
+                              </w:rPr>
                             </w:pPr>
                             <w:r>
-                              <w:t>El método de puntos en casos de uso, que esbozaremos a continuación, es un método de estimación prometedor que se adapta bien al enfoque de caso de uso para la descripción de los requisitos. En sus bases yace el concepto de transacción de caso de uso, la unidad más pequeña de medición. Lamentablemente, hay muchas suposiciones disidentes sobre el concepto</w:t>
-                            </w:r>
-                            <w:r>
-                              <w:t>.</w:t>
+                              <w:rPr>
+                                <w:color w:val="auto"/>
+                              </w:rPr>
+                              <w:t xml:space="preserve">El método de puntos en casos de uso, que esbozaremos a continuación, es un método de estimación prometedor que se adapta bien al enfoque de caso de uso para la descripción de los requisitos. En sus bases yace el concepto de transacción de caso de uso, la unidad más pequeña de medición. </w:t>
                             </w:r>
                           </w:p>
                         </w:txbxContent>
@@ -668,20 +677,29 @@
                     <w:p>
                       <w:pPr>
                         <w:pStyle w:val="PSI-DescripcindelDocumentos"/>
+                        <w:rPr>
+                          <w:color w:val="auto"/>
+                        </w:rPr>
                       </w:pPr>
                       <w:r>
+                        <w:rPr>
+                          <w:color w:val="auto"/>
+                        </w:rPr>
                         <w:t>Una parte importante de la toma de decisiones al comenzar un nuevo proyecto de desarrollo de software está dada por el costo que éste tendrá</w:t>
                       </w:r>
                     </w:p>
                     <w:p>
                       <w:pPr>
                         <w:pStyle w:val="PSI-DescripcindelDocumentos"/>
+                        <w:rPr>
+                          <w:color w:val="auto"/>
+                        </w:rPr>
                       </w:pPr>
                       <w:r>
-                        <w:t>El método de puntos en casos de uso, que esbozaremos a continuación, es un método de estimación prometedor que se adapta bien al enfoque de caso de uso para la descripción de los requisitos. En sus bases yace el concepto de transacción de caso de uso, la unidad más pequeña de medición. Lamentablemente, hay muchas suposiciones disidentes sobre el concepto</w:t>
-                      </w:r>
-                      <w:r>
-                        <w:t>.</w:t>
+                        <w:rPr>
+                          <w:color w:val="auto"/>
+                        </w:rPr>
+                        <w:t xml:space="preserve">El método de puntos en casos de uso, que esbozaremos a continuación, es un método de estimación prometedor que se adapta bien al enfoque de caso de uso para la descripción de los requisitos. En sus bases yace el concepto de transacción de caso de uso, la unidad más pequeña de medición. </w:t>
                       </w:r>
                     </w:p>
                   </w:txbxContent>
@@ -693,140 +711,7 @@
         </mc:AlternateContent>
       </w:r>
       <w:r>
-        <w:t>[Este documento es la plantilla base para elaborar el documento</w:t>
-      </w:r>
-      <w:r>
         <w:t xml:space="preserve"> </w:t>
-      </w:r>
-      <w:r>
-        <w:t>Plan de Estimación</w:t>
-      </w:r>
-      <w:r>
-        <w:t xml:space="preserve">. </w:t>
-      </w:r>
-    </w:p>
-    <w:p>
-      <w:pPr>
-        <w:pStyle w:val="PSI-Comentario"/>
-      </w:pPr>
-      <w:r>
-        <w:rPr>
-          <w:noProof/>
-          <w:lang w:eastAsia="es-ES"/>
-        </w:rPr>
-        <mc:AlternateContent>
-          <mc:Choice Requires="wps">
-            <w:drawing>
-              <wp:anchor distT="0" distB="0" distL="114300" distR="114300" simplePos="0" relativeHeight="251659776" behindDoc="1" locked="0" layoutInCell="1" allowOverlap="1" wp14:anchorId="4B560876" wp14:editId="6587FE97">
-                <wp:simplePos x="0" y="0"/>
-                <wp:positionH relativeFrom="margin">
-                  <wp:posOffset>4009390</wp:posOffset>
-                </wp:positionH>
-                <wp:positionV relativeFrom="margin">
-                  <wp:posOffset>-968375</wp:posOffset>
-                </wp:positionV>
-                <wp:extent cx="2480945" cy="10730230"/>
-                <wp:effectExtent l="12700" t="6350" r="11430" b="7620"/>
-                <wp:wrapSquare wrapText="bothSides"/>
-                <wp:docPr id="1824195079" name="Rectangle 17"/>
-                <wp:cNvGraphicFramePr>
-                  <a:graphicFrameLocks xmlns:a="http://schemas.openxmlformats.org/drawingml/2006/main"/>
-                </wp:cNvGraphicFramePr>
-                <a:graphic xmlns:a="http://schemas.openxmlformats.org/drawingml/2006/main">
-                  <a:graphicData uri="http://schemas.microsoft.com/office/word/2010/wordprocessingShape">
-                    <wps:wsp>
-                      <wps:cNvSpPr>
-                        <a:spLocks noChangeArrowheads="1"/>
-                      </wps:cNvSpPr>
-                      <wps:spPr bwMode="auto">
-                        <a:xfrm>
-                          <a:off x="0" y="0"/>
-                          <a:ext cx="2480945" cy="10730230"/>
-                        </a:xfrm>
-                        <a:prstGeom prst="rect">
-                          <a:avLst/>
-                        </a:prstGeom>
-                        <a:solidFill>
-                          <a:srgbClr val="4BACC6"/>
-                        </a:solidFill>
-                        <a:ln w="9525">
-                          <a:solidFill>
-                            <a:srgbClr val="31849B"/>
-                          </a:solidFill>
-                          <a:miter lim="800000"/>
-                          <a:headEnd/>
-                          <a:tailEnd/>
-                        </a:ln>
-                      </wps:spPr>
-                      <wps:bodyPr rot="0" vert="horz" wrap="square" lIns="91440" tIns="45720" rIns="91440" bIns="45720" anchor="t" anchorCtr="0" upright="1">
-                        <a:noAutofit/>
-                      </wps:bodyPr>
-                    </wps:wsp>
-                  </a:graphicData>
-                </a:graphic>
-                <wp14:sizeRelH relativeFrom="page">
-                  <wp14:pctWidth>0</wp14:pctWidth>
-                </wp14:sizeRelH>
-                <wp14:sizeRelV relativeFrom="page">
-                  <wp14:pctHeight>0</wp14:pctHeight>
-                </wp14:sizeRelV>
-              </wp:anchor>
-            </w:drawing>
-          </mc:Choice>
-          <mc:Fallback>
-            <w:pict>
-              <v:rect w14:anchorId="424200F4" id="Rectangle 17" o:spid="_x0000_s1026" style="position:absolute;margin-left:315.7pt;margin-top:-76.25pt;width:195.35pt;height:844.9pt;z-index:-251656704;visibility:visible;mso-wrap-style:square;mso-width-percent:0;mso-height-percent:0;mso-wrap-distance-left:9pt;mso-wrap-distance-top:0;mso-wrap-distance-right:9pt;mso-wrap-distance-bottom:0;mso-position-horizontal:absolute;mso-position-horizontal-relative:margin;mso-position-vertical:absolute;mso-position-vertical-relative:margin;mso-width-percent:0;mso-height-percent:0;mso-width-relative:page;mso-height-relative:page;v-text-anchor:top" o:gfxdata="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" fillcolor="#4bacc6" strokecolor="#31849b">
-                <w10:wrap type="square" anchorx="margin" anchory="margin"/>
-              </v:rect>
-            </w:pict>
-          </mc:Fallback>
-        </mc:AlternateContent>
-      </w:r>
-      <w:r>
-        <w:t xml:space="preserve">Los textos que aparecen entre </w:t>
-      </w:r>
-      <w:r>
-        <w:t>corchetes</w:t>
-      </w:r>
-      <w:r>
-        <w:t xml:space="preserve"> son explicaciones de que debe contener cada sección</w:t>
-      </w:r>
-      <w:r>
-        <w:t>, los cuales se encuentran con estilo “PSI – Comentario”</w:t>
-      </w:r>
-      <w:r>
-        <w:t>. Dichos textos se deben seleccionar y sustituir por el contenido que corresponda</w:t>
-      </w:r>
-      <w:r>
-        <w:t xml:space="preserve"> en estilo “</w:t>
-      </w:r>
-      <w:r>
-        <w:t xml:space="preserve">PSI - </w:t>
-      </w:r>
-      <w:r>
-        <w:t>Normal”</w:t>
-      </w:r>
-      <w:r>
-        <w:t>.</w:t>
-      </w:r>
-    </w:p>
-    <w:p>
-      <w:pPr>
-        <w:pStyle w:val="PSI-Comentario"/>
-      </w:pPr>
-      <w:r>
-        <w:t xml:space="preserve"> Para actualizar la tabla de Contenido, haga clic con el botón derecho del ratón sobre cualquier línea del contenido de la misma y seleccione Actualizar campos, en el cuadro que aparece seleccione Actualizar toda la tabla y ha</w:t>
-      </w:r>
-      <w:r>
-        <w:t>ga clic en el botón Aceptar.</w:t>
-      </w:r>
-    </w:p>
-    <w:p>
-      <w:pPr>
-        <w:pStyle w:val="PSI-Comentario"/>
-      </w:pPr>
-      <w:r>
-        <w:t>Para actualizar los campos en Microsoft Word (los cuales se muestran sobre un fondo gris cuando se selecciona], ir a Archivo &gt; Propiedades &gt; Resumen y reemplazar los campos “Asunto” con el Nombre del Proyecto  y “Autor” con el nombre del autor de este documento después ir a Personalizar y actualizar el valor “Numero de Documento” en la lista de propiedades del mismo dialogo, por el nuevo número de versión. Posteriormente cerrar el dialogo actualizar el documento seleccionando en el menú Editar &gt; Seleccionar todo o Ctrl–E y presionar F9, o simplemente dar un clic sobre el campo y presionar F9. Esto debe repetirse también en el índice, encabezado y  pie de página, en todas sus secciones.]</w:t>
       </w:r>
     </w:p>
     <w:p>
@@ -2391,7 +2276,31 @@
         <w:t xml:space="preserve">se </w:t>
       </w:r>
       <w:r>
-        <w:t>presenta un método de estimación desarrollado por Gustav Karner, perteneciente a Rational Software Corporation, el cual caracteriza la complejidad de un sistema a través de Puntos de Casos de Uso.</w:t>
+        <w:t xml:space="preserve">presenta un método de estimación desarrollado por Gustav </w:t>
+      </w:r>
+      <w:proofErr w:type="spellStart"/>
+      <w:r>
+        <w:t>Karner</w:t>
+      </w:r>
+      <w:proofErr w:type="spellEnd"/>
+      <w:r>
+        <w:t xml:space="preserve">, perteneciente a </w:t>
+      </w:r>
+      <w:proofErr w:type="spellStart"/>
+      <w:r>
+        <w:t>Rational</w:t>
+      </w:r>
+      <w:proofErr w:type="spellEnd"/>
+      <w:r>
+        <w:t xml:space="preserve"> Software </w:t>
+      </w:r>
+      <w:proofErr w:type="spellStart"/>
+      <w:r>
+        <w:t>Corporation</w:t>
+      </w:r>
+      <w:proofErr w:type="spellEnd"/>
+      <w:r>
+        <w:t>, el cual caracteriza la complejidad de un sistema a través de Puntos de Casos de Uso.</w:t>
       </w:r>
     </w:p>
     <w:p>
@@ -2564,6 +2473,7 @@
         </w:rPr>
       </w:pPr>
       <w:bookmarkStart w:id="25" w:name="_Toc259439571"/>
+      <w:proofErr w:type="spellStart"/>
       <w:r>
         <w:rPr>
           <w:lang w:val="en-US"/>
@@ -2571,6 +2481,7 @@
         <w:t>Referencias</w:t>
       </w:r>
       <w:bookmarkEnd w:id="25"/>
+      <w:proofErr w:type="spellEnd"/>
     </w:p>
     <w:p>
       <w:pPr>
@@ -2594,11 +2505,19 @@
           <w:lang w:val="en-GB"/>
         </w:rPr>
       </w:pPr>
+      <w:proofErr w:type="spellStart"/>
       <w:r>
         <w:rPr>
           <w:lang w:val="en-GB"/>
         </w:rPr>
-        <w:t>Authores:  G. Schneider y J. P. Winters</w:t>
+        <w:t>Autores</w:t>
+      </w:r>
+      <w:proofErr w:type="spellEnd"/>
+      <w:r>
+        <w:rPr>
+          <w:lang w:val="en-GB"/>
+        </w:rPr>
+        <w:t>:  G. Schneider y J. P. Winters</w:t>
       </w:r>
     </w:p>
     <w:p>
@@ -2647,7 +2566,21 @@
         <w:rPr>
           <w:lang w:val="en-US"/>
         </w:rPr>
-        <w:t>Resource Estimation for Objectory Projects (Paper)</w:t>
+        <w:t xml:space="preserve">Resource Estimation for </w:t>
+      </w:r>
+      <w:proofErr w:type="spellStart"/>
+      <w:r>
+        <w:rPr>
+          <w:lang w:val="en-US"/>
+        </w:rPr>
+        <w:t>Objectory</w:t>
+      </w:r>
+      <w:proofErr w:type="spellEnd"/>
+      <w:r>
+        <w:rPr>
+          <w:lang w:val="en-US"/>
+        </w:rPr>
+        <w:t xml:space="preserve"> Projects (Paper)</w:t>
       </w:r>
     </w:p>
     <w:p>
@@ -2663,7 +2596,27 @@
           <w:lang w:val="en-GB"/>
         </w:rPr>
         <w:tab/>
-        <w:t>G. Kerner  -  Objectory Systems</w:t>
+        <w:t xml:space="preserve">G. </w:t>
+      </w:r>
+      <w:r>
+        <w:rPr>
+          <w:lang w:val="en-GB"/>
+        </w:rPr>
+        <w:t xml:space="preserve">Kerner - </w:t>
+      </w:r>
+      <w:proofErr w:type="spellStart"/>
+      <w:r>
+        <w:rPr>
+          <w:lang w:val="en-GB"/>
+        </w:rPr>
+        <w:t>Objectory</w:t>
+      </w:r>
+      <w:proofErr w:type="spellEnd"/>
+      <w:r>
+        <w:rPr>
+          <w:lang w:val="en-GB"/>
+        </w:rPr>
+        <w:t xml:space="preserve"> Systems</w:t>
       </w:r>
       <w:r>
         <w:rPr>
@@ -5086,7 +5039,15 @@
       <w:bookmarkStart w:id="75" w:name="_Toc140421791"/>
       <w:bookmarkStart w:id="76" w:name="_Toc159588484"/>
       <w:r>
-        <w:t>Peso de los factores técnicos (Tfactor)</w:t>
+        <w:t>Peso de los factores técnicos (</w:t>
+      </w:r>
+      <w:proofErr w:type="spellStart"/>
+      <w:r>
+        <w:t>Tfactor</w:t>
+      </w:r>
+      <w:proofErr w:type="spellEnd"/>
+      <w:r>
+        <w:t>)</w:t>
       </w:r>
       <w:bookmarkEnd w:id="73"/>
       <w:bookmarkEnd w:id="74"/>
@@ -5162,8 +5123,13 @@
       </w:pPr>
       <w:r>
         <w:lastRenderedPageBreak/>
-        <w:t>Se suman estos productos para obtener el total TFactor</w:t>
-      </w:r>
+        <w:t xml:space="preserve">Se suman estos productos para obtener el total </w:t>
+      </w:r>
+      <w:proofErr w:type="spellStart"/>
+      <w:r>
+        <w:t>TFactor</w:t>
+      </w:r>
+      <w:proofErr w:type="spellEnd"/>
     </w:p>
     <w:p>
       <w:pPr>
@@ -5178,7 +5144,15 @@
         <w:pStyle w:val="PSI-Normal"/>
       </w:pPr>
       <w:r>
-        <w:t>TCF = 0,6 + (0,01 * TFactor)</w:t>
+        <w:t xml:space="preserve">TCF = 0,6 + (0,01 * </w:t>
+      </w:r>
+      <w:proofErr w:type="spellStart"/>
+      <w:r>
+        <w:t>TFactor</w:t>
+      </w:r>
+      <w:proofErr w:type="spellEnd"/>
+      <w:r>
+        <w:t>)</w:t>
       </w:r>
     </w:p>
     <w:p>
@@ -5706,7 +5680,15 @@
               <w:pStyle w:val="PSI-Normal"/>
             </w:pPr>
             <w:r>
-              <w:t>Trabajadores part-time</w:t>
+              <w:t xml:space="preserve">Trabajadores </w:t>
+            </w:r>
+            <w:proofErr w:type="spellStart"/>
+            <w:r>
+              <w:t>part</w:t>
+            </w:r>
+            <w:proofErr w:type="spellEnd"/>
+            <w:r>
+              <w:t>-time</w:t>
             </w:r>
           </w:p>
         </w:tc>
@@ -5944,7 +5926,21 @@
         <w:rPr>
           <w:b/>
         </w:rPr>
-        <w:t>Para el factor E7 (Trabajadores part-time)</w:t>
+        <w:t xml:space="preserve">Para el factor E7 (Trabajadores </w:t>
+      </w:r>
+      <w:proofErr w:type="spellStart"/>
+      <w:r>
+        <w:rPr>
+          <w:b/>
+        </w:rPr>
+        <w:t>part</w:t>
+      </w:r>
+      <w:proofErr w:type="spellEnd"/>
+      <w:r>
+        <w:rPr>
+          <w:b/>
+        </w:rPr>
+        <w:t>-time)</w:t>
       </w:r>
     </w:p>
     <w:p>
@@ -5952,7 +5948,15 @@
         <w:pStyle w:val="PSI-Normal"/>
       </w:pPr>
       <w:r>
-        <w:t>Un puntaje de 0 significa que no hay trabajadores part-time</w:t>
+        <w:t xml:space="preserve">Un puntaje de 0 significa que no hay trabajadores </w:t>
+      </w:r>
+      <w:proofErr w:type="spellStart"/>
+      <w:r>
+        <w:t>part</w:t>
+      </w:r>
+      <w:proofErr w:type="spellEnd"/>
+      <w:r>
+        <w:t>-time</w:t>
       </w:r>
     </w:p>
     <w:p>
@@ -5960,7 +5964,15 @@
         <w:pStyle w:val="PSI-Normal"/>
       </w:pPr>
       <w:r>
-        <w:t>Un puntaje de 5 significa que todos los trabajadores son part-time</w:t>
+        <w:t xml:space="preserve">Un puntaje de 5 significa que todos los trabajadores son </w:t>
+      </w:r>
+      <w:proofErr w:type="spellStart"/>
+      <w:r>
+        <w:t>part</w:t>
+      </w:r>
+      <w:proofErr w:type="spellEnd"/>
+      <w:r>
+        <w:t>-time</w:t>
       </w:r>
     </w:p>
     <w:p>
@@ -6016,8 +6028,13 @@
         <w:pStyle w:val="PSI-Normal"/>
       </w:pPr>
       <w:r>
-        <w:t>Se suman estos productos para obtener el total EFactor</w:t>
-      </w:r>
+        <w:t xml:space="preserve">Se suman estos productos para obtener el total </w:t>
+      </w:r>
+      <w:proofErr w:type="spellStart"/>
+      <w:r>
+        <w:t>EFactor</w:t>
+      </w:r>
+      <w:proofErr w:type="spellEnd"/>
     </w:p>
     <w:p>
       <w:pPr>
@@ -6032,7 +6049,15 @@
         <w:pStyle w:val="PSI-Normal"/>
       </w:pPr>
       <w:r>
-        <w:t>EF = 1,4 + (- 0,03 * EFactor)</w:t>
+        <w:t xml:space="preserve">EF = 1,4 + (- 0,03 * </w:t>
+      </w:r>
+      <w:proofErr w:type="spellStart"/>
+      <w:r>
+        <w:t>EFactor</w:t>
+      </w:r>
+      <w:proofErr w:type="spellEnd"/>
+      <w:r>
+        <w:t>)</w:t>
       </w:r>
     </w:p>
     <w:p>
@@ -6118,7 +6143,15 @@
         <w:pStyle w:val="PSI-Normal"/>
       </w:pPr>
       <w:r>
-        <w:t>En general, Karner sugiere utilizar 20 horas-hombre por UCP</w:t>
+        <w:t xml:space="preserve">En general, </w:t>
+      </w:r>
+      <w:proofErr w:type="spellStart"/>
+      <w:r>
+        <w:t>Karner</w:t>
+      </w:r>
+      <w:proofErr w:type="spellEnd"/>
+      <w:r>
+        <w:t xml:space="preserve"> sugiere utilizar 20 horas-hombre por UCP</w:t>
       </w:r>
     </w:p>
     <w:p>

</xml_diff>

<commit_message>
Doc: ajuste algunos textos y acomode cosas de los diferentes planes a entregar
</commit_message>
<xml_diff>
--- a/Etapa de elaboración/Iteración 1/Plan de estimación/Plan de Estimación_Vesta Risk Manager_T-Code.docx
+++ b/Etapa de elaboración/Iteración 1/Plan de estimación/Plan de Estimación_Vesta Risk Manager_T-Code.docx
@@ -341,6 +341,26 @@
     <w:p>
       <w:pPr>
         <w:pStyle w:val="Sinespaciado"/>
+        <w:spacing w:after="240"/>
+        <w:rPr>
+          <w:rFonts w:ascii="Cambria" w:hAnsi="Cambria"/>
+          <w:sz w:val="72"/>
+          <w:szCs w:val="72"/>
+        </w:rPr>
+      </w:pPr>
+      <w:r>
+        <w:rPr>
+          <w:rFonts w:ascii="Cambria" w:hAnsi="Cambria"/>
+          <w:sz w:val="56"/>
+          <w:szCs w:val="72"/>
+          <w:lang w:val="es-AR"/>
+        </w:rPr>
+        <w:t>Fase elaboración, Iteración 1</w:t>
+      </w:r>
+    </w:p>
+    <w:p>
+      <w:pPr>
+        <w:pStyle w:val="Sinespaciado"/>
         <w:rPr>
           <w:rFonts w:ascii="Cambria" w:hAnsi="Cambria"/>
           <w:sz w:val="36"/>
@@ -353,23 +373,7 @@
           <w:sz w:val="36"/>
           <w:szCs w:val="36"/>
         </w:rPr>
-        <w:t>&lt;</w:t>
-      </w:r>
-      <w:r>
-        <w:rPr>
-          <w:rFonts w:ascii="Cambria" w:hAnsi="Cambria"/>
-          <w:sz w:val="36"/>
-          <w:szCs w:val="36"/>
-        </w:rPr>
-        <w:t>Nombre del Proyecto</w:t>
-      </w:r>
-      <w:r>
-        <w:rPr>
-          <w:rFonts w:ascii="Cambria" w:hAnsi="Cambria"/>
-          <w:sz w:val="36"/>
-          <w:szCs w:val="36"/>
-        </w:rPr>
-        <w:t>&gt;</w:t>
+        <w:t>Vesta Risk Manager</w:t>
       </w:r>
     </w:p>
     <w:p>
@@ -395,72 +399,84 @@
     <w:p>
       <w:pPr>
         <w:pStyle w:val="Sinespaciado"/>
-      </w:pPr>
-      <w:r>
         <w:rPr>
           <w:lang w:val="es-AR"/>
         </w:rPr>
-        <w:t>Nom</w:t>
-      </w:r>
+      </w:pPr>
       <w:r>
         <w:rPr>
           <w:lang w:val="es-AR"/>
         </w:rPr>
-        <w:t xml:space="preserve">bre del Grupo de Desarrollo o Asignatura  </w:t>
-      </w:r>
+        <w:t>T-Code</w:t>
+      </w:r>
+    </w:p>
+    <w:p>
+      <w:pPr>
+        <w:pStyle w:val="Sinespaciado"/>
+      </w:pPr>
       <w:r>
         <w:rPr>
           <w:lang w:val="es-AR"/>
         </w:rPr>
-        <w:t xml:space="preserve"> </w:t>
-      </w:r>
-    </w:p>
-    <w:p>
-      <w:pPr>
-        <w:pStyle w:val="Sinespaciado"/>
-      </w:pPr>
+        <w:t xml:space="preserve">Agustín Collareda, Cintia Hernandez y </w:t>
+      </w:r>
       <w:r>
         <w:rPr>
           <w:lang w:val="es-AR"/>
         </w:rPr>
-        <w:t>Nombre del Autor</w:t>
-      </w:r>
-    </w:p>
-    <w:p/>
+        <w:t>Hugo Frey</w:t>
+      </w:r>
+      <w:r>
+        <w:rPr>
+          <w:lang w:val="es-AR"/>
+        </w:rPr>
+        <w:t xml:space="preserve">   </w:t>
+      </w:r>
+    </w:p>
+    <w:p>
+      <w:pPr>
+        <w:ind w:left="0" w:firstLine="0"/>
+      </w:pPr>
+    </w:p>
     <w:p>
       <w:pPr>
         <w:pStyle w:val="PSI-Comentario"/>
       </w:pPr>
       <w:r>
         <w:rPr>
-          <w:i w:val="0"/>
           <w:noProof/>
         </w:rPr>
         <w:drawing>
-          <wp:anchor distT="42672" distB="232410" distL="144780" distR="371094" simplePos="0" relativeHeight="251658752" behindDoc="0" locked="0" layoutInCell="1" allowOverlap="1" wp14:anchorId="17B3176D" wp14:editId="242220B7">
+          <wp:anchor distT="0" distB="0" distL="114300" distR="114300" simplePos="0" relativeHeight="251663872" behindDoc="0" locked="0" layoutInCell="1" allowOverlap="1" wp14:anchorId="5A28B2CA" wp14:editId="3DF88728">
             <wp:simplePos x="0" y="0"/>
-            <wp:positionH relativeFrom="margin">
-              <wp:posOffset>-213360</wp:posOffset>
+            <wp:positionH relativeFrom="column">
+              <wp:posOffset>-219075</wp:posOffset>
             </wp:positionH>
-            <wp:positionV relativeFrom="margin">
-              <wp:posOffset>6997827</wp:posOffset>
+            <wp:positionV relativeFrom="paragraph">
+              <wp:posOffset>2847975</wp:posOffset>
             </wp:positionV>
-            <wp:extent cx="1199896" cy="1200023"/>
-            <wp:effectExtent l="95250" t="76200" r="229235" b="248285"/>
-            <wp:wrapSquare wrapText="bothSides"/>
-            <wp:docPr id="24" name="4 Imagen"/>
+            <wp:extent cx="2502306" cy="1258215"/>
+            <wp:effectExtent l="0" t="0" r="0" b="0"/>
+            <wp:wrapNone/>
+            <wp:docPr id="1074722770" name="Imagen 15"/>
             <wp:cNvGraphicFramePr>
-              <a:graphicFrameLocks xmlns:a="http://schemas.openxmlformats.org/drawingml/2006/main"/>
+              <a:graphicFrameLocks xmlns:a="http://schemas.openxmlformats.org/drawingml/2006/main" noChangeAspect="1"/>
             </wp:cNvGraphicFramePr>
             <a:graphic xmlns:a="http://schemas.openxmlformats.org/drawingml/2006/main">
               <a:graphicData uri="http://schemas.openxmlformats.org/drawingml/2006/picture">
                 <pic:pic xmlns:pic="http://schemas.openxmlformats.org/drawingml/2006/picture">
                   <pic:nvPicPr>
-                    <pic:cNvPr id="0" name="psi-negro.png"/>
+                    <pic:cNvPr id="1074722770" name="Imagen 1074722770"/>
                     <pic:cNvPicPr/>
                   </pic:nvPicPr>
                   <pic:blipFill>
-                    <a:blip r:embed="rId9" cstate="print"/>
+                    <a:blip r:embed="rId9" cstate="print">
+                      <a:extLst>
+                        <a:ext uri="{28A0092B-C50C-407E-A947-70E740481C1C}">
+                          <a14:useLocalDpi xmlns:a14="http://schemas.microsoft.com/office/drawing/2010/main" val="0"/>
+                        </a:ext>
+                      </a:extLst>
+                    </a:blip>
                     <a:stretch>
                       <a:fillRect/>
                     </a:stretch>
@@ -468,29 +484,19 @@
                   <pic:spPr>
                     <a:xfrm>
                       <a:off x="0" y="0"/>
-                      <a:ext cx="1199515" cy="1199515"/>
+                      <a:ext cx="2502306" cy="1258215"/>
                     </a:xfrm>
                     <a:prstGeom prst="rect">
                       <a:avLst/>
                     </a:prstGeom>
-                    <a:ln>
-                      <a:noFill/>
-                    </a:ln>
-                    <a:effectLst>
-                      <a:outerShdw blurRad="292100" dist="139700" dir="2700000" algn="tl" rotWithShape="0">
-                        <a:srgbClr val="333333">
-                          <a:alpha val="65000"/>
-                        </a:srgbClr>
-                      </a:outerShdw>
-                    </a:effectLst>
                   </pic:spPr>
                 </pic:pic>
               </a:graphicData>
             </a:graphic>
-            <wp14:sizeRelH relativeFrom="page">
+            <wp14:sizeRelH relativeFrom="margin">
               <wp14:pctWidth>0</wp14:pctWidth>
             </wp14:sizeRelH>
-            <wp14:sizeRelV relativeFrom="page">
+            <wp14:sizeRelV relativeFrom="margin">
               <wp14:pctHeight>0</wp14:pctHeight>
             </wp14:sizeRelV>
           </wp:anchor>
@@ -502,7 +508,7 @@
           <w:noProof/>
         </w:rPr>
         <w:drawing>
-          <wp:anchor distT="128016" distB="315468" distL="254508" distR="443103" simplePos="0" relativeHeight="251657728" behindDoc="0" locked="0" layoutInCell="1" allowOverlap="1" wp14:anchorId="4C967B9A" wp14:editId="2F271EE5">
+          <wp:anchor distT="128016" distB="315468" distL="254508" distR="443103" simplePos="0" relativeHeight="251657728" behindDoc="0" locked="0" layoutInCell="1" allowOverlap="1" wp14:anchorId="4C967B9A" wp14:editId="7E9978BE">
             <wp:simplePos x="0" y="0"/>
             <wp:positionH relativeFrom="margin">
               <wp:posOffset>4301363</wp:posOffset>
@@ -752,7 +758,7 @@
                     <pic:cNvPicPr/>
                   </pic:nvPicPr>
                   <pic:blipFill>
-                    <a:blip r:embed="rId9" cstate="print"/>
+                    <a:blip r:embed="rId11" cstate="print"/>
                     <a:stretch>
                       <a:fillRect/>
                     </a:stretch>
@@ -6326,8 +6332,8 @@
       </w:pPr>
     </w:p>
     <w:sectPr>
-      <w:headerReference w:type="default" r:id="rId11"/>
-      <w:footerReference w:type="default" r:id="rId12"/>
+      <w:headerReference w:type="default" r:id="rId12"/>
+      <w:footerReference w:type="default" r:id="rId13"/>
       <w:pgSz w:w="11906" w:h="16838"/>
       <w:pgMar w:top="1535" w:right="1701" w:bottom="1417" w:left="1701" w:header="567" w:footer="572" w:gutter="0"/>
       <w:cols w:space="708"/>
@@ -6374,10 +6380,16 @@
       </w:tabs>
     </w:pPr>
     <w:r>
+      <w:t>T-Code</w:t>
+    </w:r>
+    <w:r>
+      <w:tab/>
+    </w:r>
+    <w:r>
       <w:rPr>
         <w:lang w:val="es-AR"/>
       </w:rPr>
-      <w:t xml:space="preserve">Nombre del Grupo de Desarrollo o Asignatura   </w:t>
+      <w:t xml:space="preserve">   </w:t>
     </w:r>
     <w:r>
       <w:rPr>
@@ -6760,7 +6772,13 @@
       <w:rPr>
         <w:lang w:val="es-AR"/>
       </w:rPr>
-      <w:t>Nombre del Autor</w:t>
+      <w:t xml:space="preserve">Agustín Collareda, Cintia Hernandez y </w:t>
+    </w:r>
+    <w:r>
+      <w:rPr>
+        <w:lang w:val="es-AR"/>
+      </w:rPr>
+      <w:t>Hugo Frey</w:t>
     </w:r>
   </w:p>
 </w:ftr>
@@ -6798,16 +6816,82 @@
   <w:p>
     <w:pPr>
       <w:pStyle w:val="Encabezado"/>
-      <w:rPr>
-        <w:rFonts w:ascii="Cambria" w:eastAsia="Times New Roman" w:hAnsi="Cambria"/>
-      </w:rPr>
     </w:pPr>
     <w:r>
       <w:rPr>
+        <w:noProof/>
+      </w:rPr>
+      <w:drawing>
+        <wp:anchor distT="0" distB="0" distL="114300" distR="114300" simplePos="0" relativeHeight="251662336" behindDoc="0" locked="0" layoutInCell="1" allowOverlap="1" wp14:anchorId="74BD0EEF" wp14:editId="57C4D0F5">
+          <wp:simplePos x="0" y="0"/>
+          <wp:positionH relativeFrom="column">
+            <wp:posOffset>5069840</wp:posOffset>
+          </wp:positionH>
+          <wp:positionV relativeFrom="paragraph">
+            <wp:posOffset>-258445</wp:posOffset>
+          </wp:positionV>
+          <wp:extent cx="665683" cy="617228"/>
+          <wp:effectExtent l="0" t="0" r="1270" b="0"/>
+          <wp:wrapNone/>
+          <wp:docPr id="1598861018" name="Imagen 16" descr="Icono&#10;&#10;Descripción generada automáticamente"/>
+          <wp:cNvGraphicFramePr>
+            <a:graphicFrameLocks xmlns:a="http://schemas.openxmlformats.org/drawingml/2006/main" noChangeAspect="1"/>
+          </wp:cNvGraphicFramePr>
+          <a:graphic xmlns:a="http://schemas.openxmlformats.org/drawingml/2006/main">
+            <a:graphicData uri="http://schemas.openxmlformats.org/drawingml/2006/picture">
+              <pic:pic xmlns:pic="http://schemas.openxmlformats.org/drawingml/2006/picture">
+                <pic:nvPicPr>
+                  <pic:cNvPr id="1598861018" name="Imagen 16" descr="Icono&#10;&#10;Descripción generada automáticamente"/>
+                  <pic:cNvPicPr/>
+                </pic:nvPicPr>
+                <pic:blipFill>
+                  <a:blip r:embed="rId1">
+                    <a:extLst>
+                      <a:ext uri="{28A0092B-C50C-407E-A947-70E740481C1C}">
+                        <a14:useLocalDpi xmlns:a14="http://schemas.microsoft.com/office/drawing/2010/main" val="0"/>
+                      </a:ext>
+                    </a:extLst>
+                  </a:blip>
+                  <a:stretch>
+                    <a:fillRect/>
+                  </a:stretch>
+                </pic:blipFill>
+                <pic:spPr>
+                  <a:xfrm>
+                    <a:off x="0" y="0"/>
+                    <a:ext cx="665683" cy="617228"/>
+                  </a:xfrm>
+                  <a:prstGeom prst="rect">
+                    <a:avLst/>
+                  </a:prstGeom>
+                </pic:spPr>
+              </pic:pic>
+            </a:graphicData>
+          </a:graphic>
+          <wp14:sizeRelH relativeFrom="margin">
+            <wp14:pctWidth>0</wp14:pctWidth>
+          </wp14:sizeRelH>
+          <wp14:sizeRelV relativeFrom="margin">
+            <wp14:pctHeight>0</wp14:pctHeight>
+          </wp14:sizeRelV>
+        </wp:anchor>
+      </w:drawing>
+    </w:r>
+    <w:r>
+      <w:rPr>
         <w:rFonts w:ascii="Cambria" w:eastAsia="Times New Roman" w:hAnsi="Cambria"/>
         <w:lang w:val="es-AR"/>
       </w:rPr>
       <w:t>Plan de Estimación</w:t>
+    </w:r>
+    <w:r>
+      <w:t xml:space="preserve">, </w:t>
+    </w:r>
+    <w:r>
+      <w:rPr>
+        <w:lang w:val="es-AR"/>
+      </w:rPr>
+      <w:t>Fase elaboración, Iteración 1</w:t>
     </w:r>
   </w:p>
   <w:p>
@@ -6831,76 +6915,7 @@
         <w:szCs w:val="36"/>
       </w:rPr>
       <w:drawing>
-        <wp:anchor distT="0" distB="0" distL="114300" distR="114300" simplePos="0" relativeHeight="251661312" behindDoc="0" locked="0" layoutInCell="1" allowOverlap="1" wp14:anchorId="319E6200" wp14:editId="12599B09">
-          <wp:simplePos x="0" y="0"/>
-          <wp:positionH relativeFrom="margin">
-            <wp:posOffset>5235575</wp:posOffset>
-          </wp:positionH>
-          <wp:positionV relativeFrom="margin">
-            <wp:posOffset>-857885</wp:posOffset>
-          </wp:positionV>
-          <wp:extent cx="669290" cy="669290"/>
-          <wp:effectExtent l="0" t="0" r="0" b="0"/>
-          <wp:wrapSquare wrapText="bothSides"/>
-          <wp:docPr id="43" name="0 Imagen" descr="psi-negro.png"/>
-          <wp:cNvGraphicFramePr>
-            <a:graphicFrameLocks xmlns:a="http://schemas.openxmlformats.org/drawingml/2006/main" noChangeAspect="1"/>
-          </wp:cNvGraphicFramePr>
-          <a:graphic xmlns:a="http://schemas.openxmlformats.org/drawingml/2006/main">
-            <a:graphicData uri="http://schemas.openxmlformats.org/drawingml/2006/picture">
-              <pic:pic xmlns:pic="http://schemas.openxmlformats.org/drawingml/2006/picture">
-                <pic:nvPicPr>
-                  <pic:cNvPr id="0" name="0 Imagen" descr="psi-negro.png"/>
-                  <pic:cNvPicPr>
-                    <a:picLocks noChangeAspect="1" noChangeArrowheads="1"/>
-                  </pic:cNvPicPr>
-                </pic:nvPicPr>
-                <pic:blipFill>
-                  <a:blip r:embed="rId1">
-                    <a:extLst>
-                      <a:ext uri="{28A0092B-C50C-407E-A947-70E740481C1C}">
-                        <a14:useLocalDpi xmlns:a14="http://schemas.microsoft.com/office/drawing/2010/main" val="0"/>
-                      </a:ext>
-                    </a:extLst>
-                  </a:blip>
-                  <a:srcRect/>
-                  <a:stretch>
-                    <a:fillRect/>
-                  </a:stretch>
-                </pic:blipFill>
-                <pic:spPr bwMode="auto">
-                  <a:xfrm>
-                    <a:off x="0" y="0"/>
-                    <a:ext cx="669290" cy="669290"/>
-                  </a:xfrm>
-                  <a:prstGeom prst="rect">
-                    <a:avLst/>
-                  </a:prstGeom>
-                  <a:noFill/>
-                  <a:ln>
-                    <a:noFill/>
-                  </a:ln>
-                </pic:spPr>
-              </pic:pic>
-            </a:graphicData>
-          </a:graphic>
-          <wp14:sizeRelH relativeFrom="page">
-            <wp14:pctWidth>0</wp14:pctWidth>
-          </wp14:sizeRelH>
-          <wp14:sizeRelV relativeFrom="page">
-            <wp14:pctHeight>0</wp14:pctHeight>
-          </wp14:sizeRelV>
-        </wp:anchor>
-      </w:drawing>
-    </w:r>
-    <w:r>
-      <w:rPr>
-        <w:rFonts w:ascii="Cambria" w:eastAsia="Times New Roman" w:hAnsi="Cambria"/>
-        <w:noProof/>
-        <w:szCs w:val="36"/>
-      </w:rPr>
-      <w:drawing>
-        <wp:anchor distT="0" distB="0" distL="114300" distR="114300" simplePos="0" relativeHeight="251660288" behindDoc="0" locked="0" layoutInCell="1" allowOverlap="1" wp14:anchorId="24226827" wp14:editId="0F1F1B85">
+        <wp:anchor distT="0" distB="0" distL="114300" distR="114300" simplePos="0" relativeHeight="251660288" behindDoc="0" locked="0" layoutInCell="1" allowOverlap="1" wp14:anchorId="24226827" wp14:editId="09ADB72F">
           <wp:simplePos x="0" y="0"/>
           <wp:positionH relativeFrom="margin">
             <wp:posOffset>-470535</wp:posOffset>
@@ -7252,11 +7267,7 @@
       </mc:AlternateContent>
     </w:r>
     <w:r>
-      <w:rPr>
-        <w:rFonts w:ascii="Cambria" w:eastAsia="Times New Roman" w:hAnsi="Cambria"/>
-        <w:szCs w:val="36"/>
-      </w:rPr>
-      <w:t>&lt;Nombre del Proyecto&gt;</w:t>
+      <w:t>Vesta Risk Manager</w:t>
     </w:r>
     <w:r>
       <w:rPr>
@@ -13154,7 +13165,6 @@
     <w:basedOn w:val="Normal"/>
     <w:link w:val="PiedepginaCar"/>
     <w:uiPriority w:val="99"/>
-    <w:semiHidden/>
     <w:unhideWhenUsed/>
     <w:rsid w:val="00C94FBE"/>
     <w:pPr>
@@ -13170,7 +13180,6 @@
     <w:basedOn w:val="Fuentedeprrafopredeter"/>
     <w:link w:val="Piedepgina"/>
     <w:uiPriority w:val="99"/>
-    <w:semiHidden/>
     <w:rsid w:val="00C94FBE"/>
   </w:style>
   <w:style w:type="paragraph" w:customStyle="1" w:styleId="14B321CC4E794F07AD0E6FF1AA38FC7C">

</xml_diff>